<commit_message>
Se agrega seccion de graficos en el Notebook
</commit_message>
<xml_diff>
--- a/Proyecto Aprendizaje Automático.docx
+++ b/Proyecto Aprendizaje Automático.docx
@@ -12,76 +12,329 @@
           <w:szCs w:val="24"/>
         </w:rPr>
       </w:pPr>
+      <w:r>
+        <w:rPr>
+          <w:b/>
+          <w:sz w:val="24"/>
+          <w:szCs w:val="24"/>
+          <w:rtl w:val="0"/>
+        </w:rPr>
+        <w:t>Proyecto Aprendizaje Automático</w:t>
+      </w:r>
+    </w:p>
+    <w:p>
+      <w:pPr>
+        <w:spacing w:before="240" w:after="240"/>
+        <w:jc w:val="both"/>
+        <w:rPr>
+          <w:sz w:val="24"/>
+          <w:szCs w:val="24"/>
+        </w:rPr>
+      </w:pPr>
+      <w:r>
+        <w:rPr>
+          <w:b/>
+          <w:sz w:val="24"/>
+          <w:szCs w:val="24"/>
+          <w:rtl w:val="0"/>
+        </w:rPr>
+        <w:t>Caso de estudio:</w:t>
+      </w:r>
+      <w:r>
+        <w:rPr>
+          <w:sz w:val="24"/>
+          <w:szCs w:val="24"/>
+          <w:rtl w:val="0"/>
+        </w:rPr>
+        <w:t xml:space="preserve"> En teoría macroeconómica el PIB y su crecimiento se da por diversas razones como el crecimiento poblacional, la región; es decir se está cerca de los hemisferios norte y sur, si en algún momento fueron colonias entre otras variables que pueden determinar el crecimiento económico, el PIB se tomará   en su valor nominal con el fin de simplificar el análisis.</w:t>
+      </w:r>
+    </w:p>
+    <w:p>
+      <w:pPr>
+        <w:spacing w:before="240" w:after="240"/>
+        <w:jc w:val="both"/>
+        <w:rPr>
+          <w:sz w:val="24"/>
+          <w:szCs w:val="24"/>
+        </w:rPr>
+      </w:pPr>
+      <w:r>
+        <w:rPr>
+          <w:b/>
+          <w:sz w:val="24"/>
+          <w:szCs w:val="24"/>
+          <w:rtl w:val="0"/>
+        </w:rPr>
+        <w:t xml:space="preserve">Obtención Datos: </w:t>
+      </w:r>
+      <w:r>
+        <w:rPr>
+          <w:sz w:val="24"/>
+          <w:szCs w:val="24"/>
+          <w:rtl w:val="0"/>
+        </w:rPr>
+        <w:t xml:space="preserve">Para la obtención de datos se usó Kaggle en su </w:t>
+      </w:r>
+      <w:r>
+        <w:fldChar w:fldCharType="begin"/>
+      </w:r>
+      <w:r>
+        <w:instrText xml:space="preserve"> HYPERLINK "https://www.kaggle.com/datasets/fredericksalazar/pib-gdp-global-by-countries-since-1960-to-2021" \h </w:instrText>
+      </w:r>
+      <w:r>
+        <w:fldChar w:fldCharType="separate"/>
+      </w:r>
+      <w:r>
+        <w:rPr>
+          <w:color w:val="1155CC"/>
+          <w:sz w:val="24"/>
+          <w:szCs w:val="24"/>
+          <w:u w:val="single"/>
+          <w:rtl w:val="0"/>
+        </w:rPr>
+        <w:t>DataSet</w:t>
+      </w:r>
+      <w:r>
+        <w:rPr>
+          <w:color w:val="1155CC"/>
+          <w:sz w:val="24"/>
+          <w:szCs w:val="24"/>
+          <w:u w:val="single"/>
+          <w:rtl w:val="0"/>
+        </w:rPr>
+        <w:fldChar w:fldCharType="end"/>
+      </w:r>
+      <w:r>
+        <w:rPr>
+          <w:sz w:val="24"/>
+          <w:szCs w:val="24"/>
+          <w:rtl w:val="0"/>
+        </w:rPr>
+        <w:t xml:space="preserve"> el cual contiene el PIB desde el año 1960 a 2021, sin embargo, solo se tomaran datos del 2000 a 2020, además </w:t>
+      </w:r>
+      <w:r>
+        <w:rPr>
+          <w:sz w:val="24"/>
+          <w:szCs w:val="24"/>
+          <w:rtl w:val="0"/>
+          <w:lang w:val="en-US"/>
+        </w:rPr>
+        <w:t>serán</w:t>
+      </w:r>
+      <w:r>
+        <w:rPr>
+          <w:sz w:val="24"/>
+          <w:szCs w:val="24"/>
+          <w:rtl w:val="0"/>
+        </w:rPr>
+        <w:t xml:space="preserve"> tratados como series temporales al tener una variable temporal como el año. </w:t>
+      </w:r>
+    </w:p>
+    <w:p>
+      <w:pPr>
+        <w:spacing w:before="240" w:after="240"/>
+        <w:jc w:val="both"/>
+        <w:rPr>
+          <w:sz w:val="24"/>
+          <w:szCs w:val="24"/>
+        </w:rPr>
+      </w:pPr>
+      <w:r>
+        <w:rPr>
+          <w:sz w:val="24"/>
+          <w:szCs w:val="24"/>
+          <w:rtl w:val="0"/>
+        </w:rPr>
+        <w:t xml:space="preserve">El DataSet Original solo tiene las variables de </w:t>
+      </w:r>
+      <w:r>
+        <w:rPr>
+          <w:sz w:val="24"/>
+          <w:szCs w:val="24"/>
+          <w:rtl w:val="0"/>
+          <w:lang w:val="en-US"/>
+        </w:rPr>
+        <w:t>región</w:t>
+      </w:r>
+      <w:r>
+        <w:rPr>
+          <w:sz w:val="24"/>
+          <w:szCs w:val="24"/>
+          <w:rtl w:val="0"/>
+        </w:rPr>
+        <w:t xml:space="preserve"> y el PIB total, por lo que se recurre a un segundo </w:t>
+      </w:r>
+      <w:r>
+        <w:fldChar w:fldCharType="begin"/>
+      </w:r>
+      <w:r>
+        <w:instrText xml:space="preserve"> HYPERLINK "https://datos.bancomundial.org/indicator/SP.POP.TOTL?end=2022&amp;start=2000" \h </w:instrText>
+      </w:r>
+      <w:r>
+        <w:fldChar w:fldCharType="separate"/>
+      </w:r>
+      <w:r>
+        <w:rPr>
+          <w:color w:val="1155CC"/>
+          <w:sz w:val="24"/>
+          <w:szCs w:val="24"/>
+          <w:u w:val="single"/>
+          <w:rtl w:val="0"/>
+        </w:rPr>
+        <w:t>DataSet</w:t>
+      </w:r>
+      <w:r>
+        <w:rPr>
+          <w:color w:val="1155CC"/>
+          <w:sz w:val="24"/>
+          <w:szCs w:val="24"/>
+          <w:u w:val="single"/>
+          <w:rtl w:val="0"/>
+        </w:rPr>
+        <w:fldChar w:fldCharType="end"/>
+      </w:r>
+      <w:r>
+        <w:rPr>
+          <w:sz w:val="24"/>
+          <w:szCs w:val="24"/>
+          <w:rtl w:val="0"/>
+        </w:rPr>
+        <w:t xml:space="preserve"> con el fin de obtener la información poblacional</w:t>
+      </w:r>
+      <w:r>
+        <w:rPr>
+          <w:sz w:val="24"/>
+          <w:szCs w:val="24"/>
+          <w:vertAlign w:val="superscript"/>
+          <w:rtl w:val="0"/>
+        </w:rPr>
+        <w:t>1</w:t>
+      </w:r>
+      <w:r>
+        <w:rPr>
+          <w:sz w:val="24"/>
+          <w:szCs w:val="24"/>
+          <w:rtl w:val="0"/>
+        </w:rPr>
+        <w:t xml:space="preserve"> el </w:t>
+      </w:r>
       <w:bookmarkStart w:id="0" w:name="_GoBack"/>
       <w:bookmarkEnd w:id="0"/>
       <w:r>
         <w:rPr>
-          <w:b/>
-          <w:sz w:val="24"/>
-          <w:szCs w:val="24"/>
-          <w:rtl w:val="0"/>
-        </w:rPr>
-        <w:t>Proyecto Aprendizaje Automático</w:t>
-      </w:r>
-    </w:p>
-    <w:p>
-      <w:pPr>
-        <w:spacing w:before="240" w:after="240"/>
-        <w:jc w:val="both"/>
-        <w:rPr>
-          <w:sz w:val="24"/>
-          <w:szCs w:val="24"/>
-        </w:rPr>
-      </w:pPr>
-      <w:r>
-        <w:rPr>
-          <w:b/>
-          <w:sz w:val="24"/>
-          <w:szCs w:val="24"/>
-          <w:rtl w:val="0"/>
-        </w:rPr>
-        <w:t>Caso de estudio:</w:t>
-      </w:r>
-      <w:r>
-        <w:rPr>
-          <w:sz w:val="24"/>
-          <w:szCs w:val="24"/>
-          <w:rtl w:val="0"/>
-        </w:rPr>
-        <w:t xml:space="preserve"> En teoría macroeconómica el PIB y su crecimiento se da por diversas razones como el crecimiento poblacional, la región; es decir se está cerca de los hemisferios norte y sur, si en algún momento fueron colonias entre otras variables que pueden determinar el crecimiento económico, el PIB se tomará   en su valor nominal con el fin de simplificar el análisis.</w:t>
-      </w:r>
-    </w:p>
-    <w:p>
-      <w:pPr>
-        <w:spacing w:before="240" w:after="240"/>
-        <w:jc w:val="both"/>
-        <w:rPr>
-          <w:sz w:val="24"/>
-          <w:szCs w:val="24"/>
-        </w:rPr>
-      </w:pPr>
-      <w:r>
-        <w:rPr>
-          <w:b/>
-          <w:sz w:val="24"/>
-          <w:szCs w:val="24"/>
-          <w:rtl w:val="0"/>
-        </w:rPr>
-        <w:t xml:space="preserve">Obtención Datos: </w:t>
-      </w:r>
-      <w:r>
-        <w:rPr>
-          <w:sz w:val="24"/>
-          <w:szCs w:val="24"/>
-          <w:rtl w:val="0"/>
-        </w:rPr>
-        <w:t xml:space="preserve">Para la obtención de datos se usó Kaggle en su </w:t>
+          <w:sz w:val="24"/>
+          <w:szCs w:val="24"/>
+          <w:rtl w:val="0"/>
+        </w:rPr>
+        <w:t xml:space="preserve">siguiente paso es determinar la </w:t>
+      </w:r>
+      <w:r>
+        <w:rPr>
+          <w:sz w:val="24"/>
+          <w:szCs w:val="24"/>
+          <w:rtl w:val="0"/>
+          <w:lang w:val="en-US"/>
+        </w:rPr>
+        <w:t>región</w:t>
+      </w:r>
+      <w:r>
+        <w:rPr>
+          <w:sz w:val="24"/>
+          <w:szCs w:val="24"/>
+          <w:rtl w:val="0"/>
+        </w:rPr>
+        <w:t xml:space="preserve">, para ello se procede a tomar como referencia la latitud de la capital de cada </w:t>
+      </w:r>
+      <w:r>
+        <w:rPr>
+          <w:sz w:val="24"/>
+          <w:szCs w:val="24"/>
+          <w:rtl w:val="0"/>
+          <w:lang w:val="en-US"/>
+        </w:rPr>
+        <w:t>país</w:t>
+      </w:r>
+      <w:r>
+        <w:rPr>
+          <w:sz w:val="24"/>
+          <w:szCs w:val="24"/>
+          <w:rtl w:val="0"/>
+        </w:rPr>
+        <w:t xml:space="preserve"> y darle un valor 0 si el </w:t>
+      </w:r>
+      <w:r>
+        <w:rPr>
+          <w:sz w:val="24"/>
+          <w:szCs w:val="24"/>
+          <w:rtl w:val="0"/>
+          <w:lang w:val="en-US"/>
+        </w:rPr>
+        <w:t>país</w:t>
+      </w:r>
+      <w:r>
+        <w:rPr>
+          <w:sz w:val="24"/>
+          <w:szCs w:val="24"/>
+          <w:rtl w:val="0"/>
+        </w:rPr>
+        <w:t xml:space="preserve"> esta en la region ecuatorial y 1 si esta mas al norte o mas al sur de los </w:t>
+      </w:r>
+      <w:r>
+        <w:rPr>
+          <w:sz w:val="24"/>
+          <w:szCs w:val="24"/>
+          <w:rtl w:val="0"/>
+          <w:lang w:val="en-US"/>
+        </w:rPr>
+        <w:t>trópicos</w:t>
+      </w:r>
+      <w:r>
+        <w:rPr>
+          <w:sz w:val="24"/>
+          <w:szCs w:val="24"/>
+          <w:rtl w:val="0"/>
+        </w:rPr>
+        <w:t xml:space="preserve"> de </w:t>
+      </w:r>
+      <w:r>
+        <w:rPr>
+          <w:sz w:val="24"/>
+          <w:szCs w:val="24"/>
+          <w:rtl w:val="0"/>
+          <w:lang w:val="en-US"/>
+        </w:rPr>
+        <w:t>cáncer</w:t>
+      </w:r>
+      <w:r>
+        <w:rPr>
+          <w:sz w:val="24"/>
+          <w:szCs w:val="24"/>
+          <w:rtl w:val="0"/>
+        </w:rPr>
+        <w:t xml:space="preserve"> y capricornio respectivamente</w:t>
+      </w:r>
+      <w:r>
+        <w:rPr>
+          <w:sz w:val="24"/>
+          <w:szCs w:val="24"/>
+          <w:vertAlign w:val="superscript"/>
+          <w:rtl w:val="0"/>
+        </w:rPr>
+        <w:t>2</w:t>
+      </w:r>
+      <w:r>
+        <w:rPr>
+          <w:sz w:val="24"/>
+          <w:szCs w:val="24"/>
+          <w:rtl w:val="0"/>
+        </w:rPr>
+        <w:t xml:space="preserve"> y por ultimo se toma como la variable de la </w:t>
       </w:r>
       <w:r>
         <w:fldChar w:fldCharType="begin"/>
       </w:r>
       <w:r>
-        <w:instrText xml:space="preserve"> HYPERLINK "https://www.kaggle.com/datasets/fredericksalazar/pib-gdp-global-by-countries-since-1960-to-2021" \h </w:instrText>
+        <w:instrText xml:space="preserve"> HYPERLINK "https://oec.world/es" \h </w:instrText>
       </w:r>
       <w:r>
         <w:fldChar w:fldCharType="separate"/>
@@ -94,7 +347,7 @@
           <w:u w:val="single"/>
           <w:rtl w:val="0"/>
         </w:rPr>
-        <w:t>DataSet</w:t>
+        <w:t xml:space="preserve">complejidad </w:t>
       </w:r>
       <w:r>
         <w:rPr>
@@ -108,137 +361,39 @@
       </w:r>
       <w:r>
         <w:rPr>
-          <w:sz w:val="24"/>
-          <w:szCs w:val="24"/>
-          <w:rtl w:val="0"/>
-        </w:rPr>
-        <w:t xml:space="preserve"> el cual contiene el PIB desde el año 1960 a 2021, sin embargo, solo se tomarán datos del 2000 a 2020, además serán tratados como series temporales al tener una variable temporal como el año. </w:t>
-      </w:r>
-    </w:p>
-    <w:p>
-      <w:pPr>
-        <w:spacing w:before="240" w:after="240"/>
-        <w:jc w:val="both"/>
-        <w:rPr>
-          <w:sz w:val="24"/>
-          <w:szCs w:val="24"/>
-        </w:rPr>
-      </w:pPr>
-      <w:r>
-        <w:rPr>
-          <w:sz w:val="24"/>
-          <w:szCs w:val="24"/>
-          <w:rtl w:val="0"/>
-        </w:rPr>
-        <w:t xml:space="preserve">El DataSet Original solo tiene las variables de región y el PIB total, por lo que se recurre a un segundo </w:t>
-      </w:r>
-      <w:r>
-        <w:fldChar w:fldCharType="begin"/>
-      </w:r>
-      <w:r>
-        <w:instrText xml:space="preserve"> HYPERLINK "https://datos.bancomundial.org/indicator/SP.POP.TOTL?end=2022&amp;start=2000" \h </w:instrText>
-      </w:r>
-      <w:r>
-        <w:fldChar w:fldCharType="separate"/>
-      </w:r>
-      <w:r>
-        <w:rPr>
-          <w:color w:val="1155CC"/>
-          <w:sz w:val="24"/>
-          <w:szCs w:val="24"/>
-          <w:u w:val="single"/>
-          <w:rtl w:val="0"/>
-        </w:rPr>
-        <w:t>DataSet</w:t>
-      </w:r>
-      <w:r>
-        <w:rPr>
-          <w:color w:val="1155CC"/>
-          <w:sz w:val="24"/>
-          <w:szCs w:val="24"/>
-          <w:u w:val="single"/>
-          <w:rtl w:val="0"/>
-        </w:rPr>
-        <w:fldChar w:fldCharType="end"/>
-      </w:r>
-      <w:r>
-        <w:rPr>
-          <w:sz w:val="24"/>
-          <w:szCs w:val="24"/>
-          <w:rtl w:val="0"/>
-        </w:rPr>
-        <w:t xml:space="preserve"> con el fin de obtener la información poblacional</w:t>
-      </w:r>
-      <w:r>
-        <w:rPr>
-          <w:sz w:val="24"/>
-          <w:szCs w:val="24"/>
-          <w:vertAlign w:val="superscript"/>
-          <w:rtl w:val="0"/>
-        </w:rPr>
-        <w:t>1</w:t>
-      </w:r>
-      <w:r>
-        <w:rPr>
-          <w:sz w:val="24"/>
-          <w:szCs w:val="24"/>
-          <w:rtl w:val="0"/>
-        </w:rPr>
-        <w:t xml:space="preserve"> el siguiente paso es determinar la región, para ello se procede a tomar como referencia la latitud de la capital de cada pais y darle un valor 0 si el pais esta en la region ecuatorial y 1 si esta mas al norte o mas al sur de los tropicos de cancer y capricornio respectivamente</w:t>
-      </w:r>
-      <w:r>
-        <w:rPr>
-          <w:sz w:val="24"/>
-          <w:szCs w:val="24"/>
-          <w:vertAlign w:val="superscript"/>
-          <w:rtl w:val="0"/>
-        </w:rPr>
-        <w:t>2</w:t>
-      </w:r>
-      <w:r>
-        <w:rPr>
-          <w:sz w:val="24"/>
-          <w:szCs w:val="24"/>
-          <w:rtl w:val="0"/>
-        </w:rPr>
-        <w:t xml:space="preserve"> y por ultimo se toma como la variable de la </w:t>
-      </w:r>
-      <w:r>
-        <w:fldChar w:fldCharType="begin"/>
-      </w:r>
-      <w:r>
-        <w:instrText xml:space="preserve"> HYPERLINK "https://oec.world/es" \h </w:instrText>
-      </w:r>
-      <w:r>
-        <w:fldChar w:fldCharType="separate"/>
-      </w:r>
-      <w:r>
-        <w:rPr>
-          <w:color w:val="1155CC"/>
-          <w:sz w:val="24"/>
-          <w:szCs w:val="24"/>
-          <w:u w:val="single"/>
-          <w:rtl w:val="0"/>
-        </w:rPr>
-        <w:t xml:space="preserve">complejidad </w:t>
-      </w:r>
-      <w:r>
-        <w:rPr>
-          <w:color w:val="1155CC"/>
-          <w:sz w:val="24"/>
-          <w:szCs w:val="24"/>
-          <w:u w:val="single"/>
-          <w:rtl w:val="0"/>
-        </w:rPr>
-        <w:fldChar w:fldCharType="end"/>
-      </w:r>
-      <w:r>
-        <w:rPr>
-          <w:sz w:val="24"/>
-          <w:szCs w:val="24"/>
-          <w:rtl w:val="0"/>
-        </w:rPr>
-        <w:t>economica de los paises</w:t>
+          <w:rFonts w:ascii="Arial" w:hAnsi="Arial" w:eastAsia="Arial" w:cs="Arial"/>
+          <w:sz w:val="24"/>
+          <w:szCs w:val="24"/>
+          <w:rtl w:val="0"/>
+        </w:rPr>
+        <w:t>económica</w:t>
+      </w:r>
+      <w:r>
+        <w:rPr>
+          <w:rFonts w:hint="default" w:ascii="Arial" w:hAnsi="Arial" w:eastAsia="Arial" w:cs="Arial"/>
+          <w:sz w:val="24"/>
+          <w:szCs w:val="24"/>
+          <w:rtl w:val="0"/>
+          <w:lang w:val="en-US"/>
+        </w:rPr>
+        <w:t xml:space="preserve"> </w:t>
+      </w:r>
+      <w:r>
+        <w:rPr>
+          <w:rFonts w:ascii="Arial" w:hAnsi="Arial" w:eastAsia="Arial" w:cs="Arial"/>
+          <w:sz w:val="24"/>
+          <w:szCs w:val="24"/>
+          <w:rtl w:val="0"/>
+        </w:rPr>
+        <w:t>de los paise</w:t>
+      </w:r>
+      <w:r>
+        <w:rPr>
+          <w:sz w:val="24"/>
+          <w:szCs w:val="24"/>
+          <w:rtl w:val="0"/>
+        </w:rPr>
+        <w:t>s</w:t>
       </w:r>
       <w:r>
         <w:rPr>
@@ -692,7 +847,7 @@
   <w:docDefaults>
     <w:rPrDefault>
       <w:rPr>
-        <w:rFonts w:ascii="Arial" w:hAnsi="Arial" w:eastAsia="Arial" w:cs="Arial"/>
+        <w:rFonts w:ascii="Times New Roman" w:hAnsi="Times New Roman" w:eastAsia="SimSun" w:cs="Times New Roman"/>
       </w:rPr>
     </w:rPrDefault>
     <w:pPrDefault/>

</xml_diff>

<commit_message>
Se hacen correcciones de fuetes en word
</commit_message>
<xml_diff>
--- a/Proyecto Aprendizaje Automático.docx
+++ b/Proyecto Aprendizaje Automático.docx
@@ -153,8 +153,12 @@
         <w:spacing w:before="240" w:after="240"/>
         <w:jc w:val="both"/>
         <w:rPr>
-          <w:sz w:val="24"/>
-          <w:szCs w:val="24"/>
+          <w:rFonts w:hint="default"/>
+          <w:sz w:val="24"/>
+          <w:szCs w:val="24"/>
+          <w:vertAlign w:val="baseline"/>
+          <w:rtl w:val="0"/>
+          <w:lang w:val="en-US"/>
         </w:rPr>
       </w:pPr>
       <w:r>
@@ -331,150 +335,291 @@
           <w:lang w:val="en-US"/>
         </w:rPr>
         <w:t>0</w:t>
+      </w:r>
+      <w:r>
+        <w:rPr>
+          <w:sz w:val="24"/>
+          <w:szCs w:val="24"/>
+          <w:rtl w:val="0"/>
+        </w:rPr>
+        <w:t xml:space="preserve"> si esta mas al norte o mas al sur de los </w:t>
+      </w:r>
+      <w:r>
+        <w:rPr>
+          <w:sz w:val="24"/>
+          <w:szCs w:val="24"/>
+          <w:rtl w:val="0"/>
+          <w:lang w:val="en-US"/>
+        </w:rPr>
+        <w:t>trópicos</w:t>
+      </w:r>
+      <w:r>
+        <w:rPr>
+          <w:sz w:val="24"/>
+          <w:szCs w:val="24"/>
+          <w:rtl w:val="0"/>
+        </w:rPr>
+        <w:t xml:space="preserve"> de </w:t>
+      </w:r>
+      <w:r>
+        <w:rPr>
+          <w:sz w:val="24"/>
+          <w:szCs w:val="24"/>
+          <w:rtl w:val="0"/>
+          <w:lang w:val="en-US"/>
+        </w:rPr>
+        <w:t>cáncer</w:t>
+      </w:r>
+      <w:r>
+        <w:rPr>
+          <w:sz w:val="24"/>
+          <w:szCs w:val="24"/>
+          <w:rtl w:val="0"/>
+        </w:rPr>
+        <w:t xml:space="preserve"> y capricornio respectivamente</w:t>
+      </w:r>
+      <w:r>
+        <w:rPr>
+          <w:sz w:val="24"/>
+          <w:szCs w:val="24"/>
+          <w:vertAlign w:val="superscript"/>
+          <w:rtl w:val="0"/>
+        </w:rPr>
+        <w:t>2</w:t>
+      </w:r>
+      <w:r>
+        <w:rPr>
+          <w:sz w:val="24"/>
+          <w:szCs w:val="24"/>
+          <w:rtl w:val="0"/>
+        </w:rPr>
+        <w:t xml:space="preserve"> y por ultimo se toma como la variable de la </w:t>
+      </w:r>
+      <w:r>
+        <w:fldChar w:fldCharType="begin"/>
+      </w:r>
+      <w:r>
+        <w:instrText xml:space="preserve"> HYPERLINK "https://oec.world/es" \h </w:instrText>
+      </w:r>
+      <w:r>
+        <w:fldChar w:fldCharType="separate"/>
+      </w:r>
+      <w:r>
+        <w:rPr>
+          <w:color w:val="1155CC"/>
+          <w:sz w:val="24"/>
+          <w:szCs w:val="24"/>
+          <w:u w:val="single"/>
+          <w:rtl w:val="0"/>
+        </w:rPr>
+        <w:t xml:space="preserve">complejidad </w:t>
+      </w:r>
+      <w:r>
+        <w:rPr>
+          <w:color w:val="1155CC"/>
+          <w:sz w:val="24"/>
+          <w:szCs w:val="24"/>
+          <w:u w:val="single"/>
+          <w:rtl w:val="0"/>
+        </w:rPr>
+        <w:fldChar w:fldCharType="end"/>
+      </w:r>
+      <w:r>
+        <w:rPr>
+          <w:rFonts w:ascii="Arial" w:hAnsi="Arial" w:eastAsia="Arial" w:cs="Arial"/>
+          <w:sz w:val="24"/>
+          <w:szCs w:val="24"/>
+          <w:rtl w:val="0"/>
+        </w:rPr>
+        <w:t>económica</w:t>
+      </w:r>
+      <w:r>
+        <w:rPr>
+          <w:rFonts w:hint="default" w:ascii="Arial" w:hAnsi="Arial" w:eastAsia="Arial" w:cs="Arial"/>
+          <w:sz w:val="24"/>
+          <w:szCs w:val="24"/>
+          <w:rtl w:val="0"/>
+          <w:lang w:val="en-US"/>
+        </w:rPr>
+        <w:t xml:space="preserve"> </w:t>
+      </w:r>
+      <w:r>
+        <w:rPr>
+          <w:rFonts w:ascii="Arial" w:hAnsi="Arial" w:eastAsia="Arial" w:cs="Arial"/>
+          <w:sz w:val="24"/>
+          <w:szCs w:val="24"/>
+          <w:rtl w:val="0"/>
+        </w:rPr>
+        <w:t>de los paise</w:t>
+      </w:r>
+      <w:r>
+        <w:rPr>
+          <w:sz w:val="24"/>
+          <w:szCs w:val="24"/>
+          <w:rtl w:val="0"/>
+        </w:rPr>
+        <w:t>s</w:t>
+      </w:r>
+      <w:r>
+        <w:rPr>
+          <w:sz w:val="24"/>
+          <w:szCs w:val="24"/>
+          <w:vertAlign w:val="superscript"/>
+          <w:rtl w:val="0"/>
+        </w:rPr>
+        <w:t>3</w:t>
+      </w:r>
+      <w:r>
+        <w:rPr>
+          <w:rFonts w:hint="default"/>
+          <w:sz w:val="24"/>
+          <w:szCs w:val="24"/>
+          <w:vertAlign w:val="superscript"/>
+          <w:rtl w:val="0"/>
+          <w:lang w:val="en-US"/>
+        </w:rPr>
+        <w:t xml:space="preserve"> </w:t>
+      </w:r>
+      <w:r>
+        <w:rPr>
+          <w:rFonts w:hint="default"/>
+          <w:sz w:val="24"/>
+          <w:szCs w:val="24"/>
+          <w:vertAlign w:val="baseline"/>
+          <w:rtl w:val="0"/>
+          <w:lang w:val="en-US"/>
+        </w:rPr>
+        <w:t xml:space="preserve">la cual determina el nivel de tecnología aplicado en el proceso productivo y el nivel de valor agregado en los productos importados.  </w:t>
+      </w:r>
+    </w:p>
+    <w:p>
+      <w:pPr>
+        <w:spacing w:before="240" w:after="240"/>
+        <w:jc w:val="both"/>
+        <w:rPr>
+          <w:sz w:val="24"/>
+          <w:szCs w:val="24"/>
+        </w:rPr>
+      </w:pPr>
+      <w:r>
+        <w:rPr>
+          <w:b/>
+          <w:sz w:val="24"/>
+          <w:szCs w:val="24"/>
+          <w:rtl w:val="0"/>
+        </w:rPr>
+        <w:t xml:space="preserve">Proceso problema aprendizaje Automático: </w:t>
+      </w:r>
+      <w:r>
+        <w:rPr>
+          <w:sz w:val="24"/>
+          <w:szCs w:val="24"/>
+          <w:rtl w:val="0"/>
+        </w:rPr>
+        <w:t>El problema de aprendizaje se abordará desde un enfoque de regresión lineal, pues esta herramienta se usa tanto  en el ámbito econométrico para determinar el efecto de cada variable independiente a una variable dependiente como en el ámbito de aprendizaje  automático para hacer predicciones.</w:t>
+      </w:r>
+    </w:p>
+    <w:p>
+      <w:pPr>
+        <w:spacing w:before="240" w:after="240"/>
+        <w:jc w:val="both"/>
+        <w:rPr>
+          <w:sz w:val="24"/>
+          <w:szCs w:val="24"/>
+        </w:rPr>
+      </w:pPr>
+      <w:r>
+        <w:rPr>
+          <w:b/>
+          <w:sz w:val="24"/>
+          <w:szCs w:val="24"/>
+          <w:rtl w:val="0"/>
+        </w:rPr>
+        <w:t>Visualización y procesamiento de datos:</w:t>
+      </w:r>
+      <w:r>
+        <w:rPr>
+          <w:rtl w:val="0"/>
+        </w:rPr>
+        <w:t xml:space="preserve"> </w:t>
+      </w:r>
+      <w:r>
+        <w:rPr>
+          <w:sz w:val="24"/>
+          <w:szCs w:val="24"/>
+          <w:rtl w:val="0"/>
+        </w:rPr>
+        <w:t xml:space="preserve">La visualización y el procesamiento de datos, incluido la unión de los diferentes Data Frames para crear el DataSet Final están en el </w:t>
+      </w:r>
+      <w:r>
+        <w:rPr>
+          <w:sz w:val="24"/>
+          <w:szCs w:val="24"/>
+        </w:rPr>
+        <w:fldChar w:fldCharType="begin"/>
+      </w:r>
+      <w:r>
+        <w:rPr>
+          <w:sz w:val="24"/>
+          <w:szCs w:val="24"/>
+        </w:rPr>
+        <w:instrText xml:space="preserve"> HYPERLINK "https://github.com/SantiagoGS97/Proyecto.git" \h </w:instrText>
+      </w:r>
+      <w:r>
+        <w:rPr>
+          <w:sz w:val="24"/>
+          <w:szCs w:val="24"/>
+        </w:rPr>
+        <w:fldChar w:fldCharType="separate"/>
+      </w:r>
+      <w:r>
+        <w:rPr>
+          <w:color w:val="1155CC"/>
+          <w:sz w:val="24"/>
+          <w:szCs w:val="24"/>
+          <w:u w:val="single"/>
+          <w:rtl w:val="0"/>
+        </w:rPr>
+        <w:t>repositorio</w:t>
+      </w:r>
+      <w:r>
+        <w:rPr>
+          <w:color w:val="1155CC"/>
+          <w:sz w:val="24"/>
+          <w:szCs w:val="24"/>
+          <w:u w:val="single"/>
+          <w:rtl w:val="0"/>
+        </w:rPr>
+        <w:fldChar w:fldCharType="end"/>
+      </w:r>
+      <w:r>
+        <w:rPr>
+          <w:sz w:val="24"/>
+          <w:szCs w:val="24"/>
+          <w:rtl w:val="0"/>
+        </w:rPr>
+        <w:t xml:space="preserve"> el el documento </w:t>
+      </w:r>
+      <w:r>
+        <w:rPr>
+          <w:rFonts w:hint="default"/>
+          <w:sz w:val="24"/>
+          <w:szCs w:val="24"/>
+          <w:rtl w:val="0"/>
+          <w:lang w:val="en-US"/>
+        </w:rPr>
+        <w:t>Proyecto</w:t>
+      </w:r>
+      <w:r>
+        <w:rPr>
+          <w:sz w:val="24"/>
+          <w:szCs w:val="24"/>
+          <w:rtl w:val="0"/>
+        </w:rPr>
+        <w:t>.ipynb</w:t>
       </w:r>
       <w:bookmarkStart w:id="0" w:name="_GoBack"/>
       <w:bookmarkEnd w:id="0"/>
-      <w:r>
-        <w:rPr>
-          <w:sz w:val="24"/>
-          <w:szCs w:val="24"/>
-          <w:rtl w:val="0"/>
-        </w:rPr>
-        <w:t xml:space="preserve"> si esta mas al norte o mas al sur de los </w:t>
-      </w:r>
-      <w:r>
-        <w:rPr>
-          <w:sz w:val="24"/>
-          <w:szCs w:val="24"/>
-          <w:rtl w:val="0"/>
-          <w:lang w:val="en-US"/>
-        </w:rPr>
-        <w:t>trópicos</w:t>
-      </w:r>
-      <w:r>
-        <w:rPr>
-          <w:sz w:val="24"/>
-          <w:szCs w:val="24"/>
-          <w:rtl w:val="0"/>
-        </w:rPr>
-        <w:t xml:space="preserve"> de </w:t>
-      </w:r>
-      <w:r>
-        <w:rPr>
-          <w:sz w:val="24"/>
-          <w:szCs w:val="24"/>
-          <w:rtl w:val="0"/>
-          <w:lang w:val="en-US"/>
-        </w:rPr>
-        <w:t>cáncer</w:t>
-      </w:r>
-      <w:r>
-        <w:rPr>
-          <w:sz w:val="24"/>
-          <w:szCs w:val="24"/>
-          <w:rtl w:val="0"/>
-        </w:rPr>
-        <w:t xml:space="preserve"> y capricornio respectivamente</w:t>
-      </w:r>
-      <w:r>
-        <w:rPr>
-          <w:sz w:val="24"/>
-          <w:szCs w:val="24"/>
-          <w:vertAlign w:val="superscript"/>
-          <w:rtl w:val="0"/>
-        </w:rPr>
-        <w:t>2</w:t>
-      </w:r>
-      <w:r>
-        <w:rPr>
-          <w:sz w:val="24"/>
-          <w:szCs w:val="24"/>
-          <w:rtl w:val="0"/>
-        </w:rPr>
-        <w:t xml:space="preserve"> y por ultimo se toma como la variable de la </w:t>
-      </w:r>
-      <w:r>
-        <w:fldChar w:fldCharType="begin"/>
-      </w:r>
-      <w:r>
-        <w:instrText xml:space="preserve"> HYPERLINK "https://oec.world/es" \h </w:instrText>
-      </w:r>
-      <w:r>
-        <w:fldChar w:fldCharType="separate"/>
-      </w:r>
-      <w:r>
-        <w:rPr>
-          <w:color w:val="1155CC"/>
-          <w:sz w:val="24"/>
-          <w:szCs w:val="24"/>
-          <w:u w:val="single"/>
-          <w:rtl w:val="0"/>
-        </w:rPr>
-        <w:t xml:space="preserve">complejidad </w:t>
-      </w:r>
-      <w:r>
-        <w:rPr>
-          <w:color w:val="1155CC"/>
-          <w:sz w:val="24"/>
-          <w:szCs w:val="24"/>
-          <w:u w:val="single"/>
-          <w:rtl w:val="0"/>
-        </w:rPr>
-        <w:fldChar w:fldCharType="end"/>
-      </w:r>
-      <w:r>
-        <w:rPr>
-          <w:rFonts w:ascii="Arial" w:hAnsi="Arial" w:eastAsia="Arial" w:cs="Arial"/>
-          <w:sz w:val="24"/>
-          <w:szCs w:val="24"/>
-          <w:rtl w:val="0"/>
-        </w:rPr>
-        <w:t>económica</w:t>
-      </w:r>
-      <w:r>
-        <w:rPr>
-          <w:rFonts w:hint="default" w:ascii="Arial" w:hAnsi="Arial" w:eastAsia="Arial" w:cs="Arial"/>
-          <w:sz w:val="24"/>
-          <w:szCs w:val="24"/>
-          <w:rtl w:val="0"/>
-          <w:lang w:val="en-US"/>
-        </w:rPr>
-        <w:t xml:space="preserve"> </w:t>
-      </w:r>
-      <w:r>
-        <w:rPr>
-          <w:rFonts w:ascii="Arial" w:hAnsi="Arial" w:eastAsia="Arial" w:cs="Arial"/>
-          <w:sz w:val="24"/>
-          <w:szCs w:val="24"/>
-          <w:rtl w:val="0"/>
-        </w:rPr>
-        <w:t>de los paise</w:t>
-      </w:r>
-      <w:r>
-        <w:rPr>
-          <w:sz w:val="24"/>
-          <w:szCs w:val="24"/>
-          <w:rtl w:val="0"/>
-        </w:rPr>
-        <w:t>s</w:t>
-      </w:r>
-      <w:r>
-        <w:rPr>
-          <w:sz w:val="24"/>
-          <w:szCs w:val="24"/>
-          <w:vertAlign w:val="superscript"/>
-          <w:rtl w:val="0"/>
-        </w:rPr>
-        <w:t>3</w:t>
-      </w:r>
-      <w:r>
-        <w:rPr>
-          <w:sz w:val="24"/>
-          <w:szCs w:val="24"/>
-          <w:rtl w:val="0"/>
-        </w:rPr>
-        <w:t>.</w:t>
-      </w:r>
     </w:p>
     <w:p>
       <w:pPr>
@@ -492,46 +637,21 @@
           <w:szCs w:val="24"/>
           <w:rtl w:val="0"/>
         </w:rPr>
-        <w:t xml:space="preserve">Proceso problema aprendizaje Automático: </w:t>
-      </w:r>
-      <w:r>
-        <w:rPr>
-          <w:sz w:val="24"/>
-          <w:szCs w:val="24"/>
-          <w:rtl w:val="0"/>
-        </w:rPr>
-        <w:t>El problema de aprendizaje se abordará desde un enfoque de regresión lineal, pues esta herramienta se usa tanto  en el ámbito econométrico para determinar el efecto de cada variable independiente a una variable dependiente como en el ámbito de aprendizaje  automático para hacer predicciones.</w:t>
-      </w:r>
-    </w:p>
-    <w:p>
-      <w:pPr>
-        <w:spacing w:before="240" w:after="240"/>
-        <w:jc w:val="both"/>
-        <w:rPr>
-          <w:sz w:val="24"/>
-          <w:szCs w:val="24"/>
-        </w:rPr>
-      </w:pPr>
-      <w:r>
-        <w:rPr>
-          <w:b/>
-          <w:sz w:val="24"/>
-          <w:szCs w:val="24"/>
-          <w:rtl w:val="0"/>
-        </w:rPr>
-        <w:t>Visualización y procesamiento de datos:</w:t>
-      </w:r>
-      <w:r>
-        <w:rPr>
-          <w:rtl w:val="0"/>
-        </w:rPr>
-        <w:t xml:space="preserve"> La visualización y el procesamiento de datos, incluido la unión de los diferentes Data Frames para crear el DataSet Final están en el </w:t>
+        <w:t xml:space="preserve">JIRA: </w:t>
+      </w:r>
+      <w:r>
+        <w:rPr>
+          <w:sz w:val="24"/>
+          <w:szCs w:val="24"/>
+          <w:rtl w:val="0"/>
+        </w:rPr>
+        <w:t xml:space="preserve">El proceso con enfoque JIRA está en el siguiente </w:t>
       </w:r>
       <w:r>
         <w:fldChar w:fldCharType="begin"/>
       </w:r>
       <w:r>
-        <w:instrText xml:space="preserve"> HYPERLINK "https://github.com/SantiagoGS97/Proyecto.git" \h </w:instrText>
+        <w:instrText xml:space="preserve"> HYPERLINK "https://uao-santiagogarciasol.atlassian.net/jira/software/projects/PB2/boards/1?atlOrigin=eyJpIjoiMGE0NTNiNWViOGRjNGZmYzliMDdhMzNiODQ1M2IxMmIiLCJwIjoiaiJ9" \h </w:instrText>
       </w:r>
       <w:r>
         <w:fldChar w:fldCharType="separate"/>
@@ -539,103 +659,23 @@
       <w:r>
         <w:rPr>
           <w:color w:val="1155CC"/>
+          <w:sz w:val="24"/>
+          <w:szCs w:val="24"/>
           <w:u w:val="single"/>
           <w:rtl w:val="0"/>
         </w:rPr>
-        <w:t>repositorio</w:t>
+        <w:t>link</w:t>
       </w:r>
       <w:r>
         <w:rPr>
           <w:color w:val="1155CC"/>
+          <w:sz w:val="24"/>
+          <w:szCs w:val="24"/>
           <w:u w:val="single"/>
           <w:rtl w:val="0"/>
         </w:rPr>
         <w:fldChar w:fldCharType="end"/>
       </w:r>
-      <w:r>
-        <w:rPr>
-          <w:sz w:val="24"/>
-          <w:szCs w:val="24"/>
-          <w:rtl w:val="0"/>
-        </w:rPr>
-        <w:t xml:space="preserve"> el el documento Preproceso.ipynb</w:t>
-      </w:r>
-    </w:p>
-    <w:p>
-      <w:pPr>
-        <w:spacing w:before="240" w:after="240"/>
-        <w:jc w:val="both"/>
-        <w:rPr>
-          <w:sz w:val="24"/>
-          <w:szCs w:val="24"/>
-        </w:rPr>
-      </w:pPr>
-    </w:p>
-    <w:p>
-      <w:pPr>
-        <w:spacing w:before="240" w:after="240"/>
-        <w:jc w:val="both"/>
-        <w:rPr>
-          <w:sz w:val="24"/>
-          <w:szCs w:val="24"/>
-        </w:rPr>
-      </w:pPr>
-      <w:r>
-        <w:rPr>
-          <w:b/>
-          <w:sz w:val="24"/>
-          <w:szCs w:val="24"/>
-          <w:rtl w:val="0"/>
-        </w:rPr>
-        <w:t xml:space="preserve">JIRA: </w:t>
-      </w:r>
-      <w:r>
-        <w:rPr>
-          <w:sz w:val="24"/>
-          <w:szCs w:val="24"/>
-          <w:rtl w:val="0"/>
-        </w:rPr>
-        <w:t xml:space="preserve">El proceso con enfoque JIRA está en el siguiente </w:t>
-      </w:r>
-      <w:r>
-        <w:fldChar w:fldCharType="begin"/>
-      </w:r>
-      <w:r>
-        <w:instrText xml:space="preserve"> HYPERLINK "https://uao-santiagogarciasol.atlassian.net/jira/software/projects/PB2/boards/1?atlOrigin=eyJpIjoiMGE0NTNiNWViOGRjNGZmYzliMDdhMzNiODQ1M2IxMmIiLCJwIjoiaiJ9" \h </w:instrText>
-      </w:r>
-      <w:r>
-        <w:fldChar w:fldCharType="separate"/>
-      </w:r>
-      <w:r>
-        <w:rPr>
-          <w:color w:val="1155CC"/>
-          <w:sz w:val="24"/>
-          <w:szCs w:val="24"/>
-          <w:u w:val="single"/>
-          <w:rtl w:val="0"/>
-        </w:rPr>
-        <w:t>link</w:t>
-      </w:r>
-      <w:r>
-        <w:rPr>
-          <w:color w:val="1155CC"/>
-          <w:sz w:val="24"/>
-          <w:szCs w:val="24"/>
-          <w:u w:val="single"/>
-          <w:rtl w:val="0"/>
-        </w:rPr>
-        <w:fldChar w:fldCharType="end"/>
-      </w:r>
-    </w:p>
-    <w:p>
-      <w:pPr>
-        <w:spacing w:before="240" w:after="240"/>
-        <w:jc w:val="both"/>
-        <w:rPr>
-          <w:sz w:val="24"/>
-          <w:szCs w:val="24"/>
-        </w:rPr>
-      </w:pPr>
     </w:p>
     <w:p>
       <w:pPr>

</xml_diff>